<commit_message>
validation of register form and update readme
</commit_message>
<xml_diff>
--- a/IMService_Project_SDD.docx
+++ b/IMService_Project_SDD.docx
@@ -834,10 +834,7 @@
         <w:t>/</w:t>
       </w:r>
       <w:r>
-        <w:t>api/users/</w:t>
-      </w:r>
-      <w:r>
-        <w:t>avatar</w:t>
+        <w:t>api/users/avatar</w:t>
       </w:r>
       <w:r>
         <w:t xml:space="preserve">: </w:t>
@@ -1488,10 +1485,7 @@
         <w:pStyle w:val="description"/>
       </w:pPr>
       <w:r>
-        <w:t>url: /auth/</w:t>
-      </w:r>
-      <w:r>
-        <w:t>register</w:t>
+        <w:t>url: /auth/register</w:t>
       </w:r>
     </w:p>
     <w:p>
@@ -1624,10 +1618,7 @@
         <w:pStyle w:val="SubSection"/>
       </w:pPr>
       <w:r>
-        <w:t>6.</w:t>
-      </w:r>
-      <w:r>
-        <w:t>4</w:t>
+        <w:t>6.4</w:t>
       </w:r>
       <w:r>
         <w:t>.</w:t>
@@ -1639,21 +1630,15 @@
         <w:t xml:space="preserve"> </w:t>
       </w:r>
       <w:r>
-        <w:t>employee</w:t>
-      </w:r>
-      <w:r>
-        <w:t>’s information</w:t>
-      </w:r>
-    </w:p>
-    <w:p>
-      <w:pPr>
-        <w:pStyle w:val="description"/>
-      </w:pPr>
-      <w:r>
-        <w:t>url: /</w:t>
-      </w:r>
-      <w:r>
-        <w:t>employees</w:t>
+        <w:t>employee’s information</w:t>
+      </w:r>
+    </w:p>
+    <w:p>
+      <w:pPr>
+        <w:pStyle w:val="description"/>
+      </w:pPr>
+      <w:r>
+        <w:t>url: /employees</w:t>
       </w:r>
     </w:p>
     <w:p>
@@ -1706,10 +1691,7 @@
         <w:pStyle w:val="SubSection"/>
       </w:pPr>
       <w:r>
-        <w:t>6.</w:t>
-      </w:r>
-      <w:r>
-        <w:t>5</w:t>
+        <w:t>6.5</w:t>
       </w:r>
       <w:r>
         <w:t>.</w:t>
@@ -1729,13 +1711,7 @@
         <w:pStyle w:val="description"/>
       </w:pPr>
       <w:r>
-        <w:t>url: /</w:t>
-      </w:r>
-      <w:r>
-        <w:t>transaction</w:t>
-      </w:r>
-      <w:r>
-        <w:t>s</w:t>
+        <w:t>url: /transactions</w:t>
       </w:r>
     </w:p>
     <w:p>
@@ -1803,27 +1779,301 @@
         <w:t>.</w:t>
       </w:r>
       <w:r>
-        <w:t xml:space="preserve"> </w:t>
-      </w:r>
-      <w:r>
-        <w:t>Account management page</w:t>
-      </w:r>
-    </w:p>
-    <w:p>
-      <w:pPr>
-        <w:pStyle w:val="description"/>
-      </w:pPr>
-      <w:r>
-        <w:t>url: /</w:t>
-      </w:r>
-      <w:r>
-        <w:t>account</w:t>
-      </w:r>
-    </w:p>
-    <w:p>
-      <w:pPr>
-        <w:pStyle w:val="description"/>
-      </w:pPr>
+        <w:t xml:space="preserve"> Account management page</w:t>
+      </w:r>
+    </w:p>
+    <w:p>
+      <w:pPr>
+        <w:pStyle w:val="description"/>
+      </w:pPr>
+      <w:r>
+        <w:t>url: /account</w:t>
+      </w:r>
+    </w:p>
+    <w:p>
+      <w:pPr>
+        <w:pStyle w:val="description"/>
+      </w:pPr>
+      <w:r>
+        <w:rPr>
+          <w:noProof/>
+        </w:rPr>
+        <mc:AlternateContent>
+          <mc:Choice Requires="wps">
+            <w:drawing>
+              <wp:anchor distT="0" distB="0" distL="114300" distR="114300" simplePos="0" relativeHeight="251661312" behindDoc="0" locked="0" layoutInCell="1" allowOverlap="1" wp14:anchorId="73F5AD6F" wp14:editId="549BE889">
+                <wp:simplePos x="0" y="0"/>
+                <wp:positionH relativeFrom="column">
+                  <wp:posOffset>3678072</wp:posOffset>
+                </wp:positionH>
+                <wp:positionV relativeFrom="paragraph">
+                  <wp:posOffset>81915</wp:posOffset>
+                </wp:positionV>
+                <wp:extent cx="1289713" cy="498143"/>
+                <wp:effectExtent l="0" t="0" r="24765" b="16510"/>
+                <wp:wrapNone/>
+                <wp:docPr id="1577758757" name="Rectangle 3"/>
+                <wp:cNvGraphicFramePr/>
+                <a:graphic xmlns:a="http://schemas.openxmlformats.org/drawingml/2006/main">
+                  <a:graphicData uri="http://schemas.microsoft.com/office/word/2010/wordprocessingShape">
+                    <wps:wsp>
+                      <wps:cNvSpPr/>
+                      <wps:spPr>
+                        <a:xfrm>
+                          <a:off x="0" y="0"/>
+                          <a:ext cx="1289713" cy="498143"/>
+                        </a:xfrm>
+                        <a:prstGeom prst="rect">
+                          <a:avLst/>
+                        </a:prstGeom>
+                        <a:solidFill>
+                          <a:schemeClr val="bg1"/>
+                        </a:solidFill>
+                      </wps:spPr>
+                      <wps:style>
+                        <a:lnRef idx="2">
+                          <a:schemeClr val="accent1">
+                            <a:shade val="15000"/>
+                          </a:schemeClr>
+                        </a:lnRef>
+                        <a:fillRef idx="1">
+                          <a:schemeClr val="accent1"/>
+                        </a:fillRef>
+                        <a:effectRef idx="0">
+                          <a:schemeClr val="accent1"/>
+                        </a:effectRef>
+                        <a:fontRef idx="minor">
+                          <a:schemeClr val="lt1"/>
+                        </a:fontRef>
+                      </wps:style>
+                      <wps:txbx>
+                        <w:txbxContent>
+                          <w:p>
+                            <w:pPr>
+                              <w:rPr>
+                                <w:color w:val="000000" w:themeColor="text1"/>
+                              </w:rPr>
+                            </w:pPr>
+                            <w:r>
+                              <w:rPr>
+                                <w:color w:val="000000" w:themeColor="text1"/>
+                              </w:rPr>
+                              <w:t>S</w:t>
+                            </w:r>
+                            <w:r>
+                              <w:rPr>
+                                <w:color w:val="000000" w:themeColor="text1"/>
+                              </w:rPr>
+                              <w:t>elect image to upload avatar</w:t>
+                            </w:r>
+                          </w:p>
+                        </w:txbxContent>
+                      </wps:txbx>
+                      <wps:bodyPr rot="0" spcFirstLastPara="0" vertOverflow="overflow" horzOverflow="overflow" vert="horz" wrap="square" lIns="91440" tIns="45720" rIns="91440" bIns="45720" numCol="1" spcCol="0" rtlCol="0" fromWordArt="0" anchor="ctr" anchorCtr="0" forceAA="0" compatLnSpc="1">
+                        <a:prstTxWarp prst="textNoShape">
+                          <a:avLst/>
+                        </a:prstTxWarp>
+                        <a:noAutofit/>
+                      </wps:bodyPr>
+                    </wps:wsp>
+                  </a:graphicData>
+                </a:graphic>
+              </wp:anchor>
+            </w:drawing>
+          </mc:Choice>
+          <mc:Fallback>
+            <w:pict>
+              <v:rect w14:anchorId="73F5AD6F" id="Rectangle 3" o:spid="_x0000_s1026" style="position:absolute;margin-left:289.6pt;margin-top:6.45pt;width:101.55pt;height:39.2pt;z-index:251661312;visibility:visible;mso-wrap-style:square;mso-wrap-distance-left:9pt;mso-wrap-distance-top:0;mso-wrap-distance-right:9pt;mso-wrap-distance-bottom:0;mso-position-horizontal:absolute;mso-position-horizontal-relative:text;mso-position-vertical:absolute;mso-position-vertical-relative:text;v-text-anchor:middle" o:gfxdata="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" fillcolor="white [3212]" strokecolor="#091723 [484]" strokeweight="1pt">
+                <v:textbox>
+                  <w:txbxContent>
+                    <w:p>
+                      <w:pPr>
+                        <w:rPr>
+                          <w:color w:val="000000" w:themeColor="text1"/>
+                        </w:rPr>
+                      </w:pPr>
+                      <w:r>
+                        <w:rPr>
+                          <w:color w:val="000000" w:themeColor="text1"/>
+                        </w:rPr>
+                        <w:t>S</w:t>
+                      </w:r>
+                      <w:r>
+                        <w:rPr>
+                          <w:color w:val="000000" w:themeColor="text1"/>
+                        </w:rPr>
+                        <w:t>elect image to upload avatar</w:t>
+                      </w:r>
+                    </w:p>
+                  </w:txbxContent>
+                </v:textbox>
+              </v:rect>
+            </w:pict>
+          </mc:Fallback>
+        </mc:AlternateContent>
+      </w:r>
+      <w:r>
+        <w:rPr>
+          <w:noProof/>
+        </w:rPr>
+        <mc:AlternateContent>
+          <mc:Choice Requires="wps">
+            <w:drawing>
+              <wp:anchor distT="0" distB="0" distL="114300" distR="114300" simplePos="0" relativeHeight="251659264" behindDoc="0" locked="0" layoutInCell="1" allowOverlap="1" wp14:anchorId="45E08A92" wp14:editId="164FB721">
+                <wp:simplePos x="0" y="0"/>
+                <wp:positionH relativeFrom="column">
+                  <wp:posOffset>1691952</wp:posOffset>
+                </wp:positionH>
+                <wp:positionV relativeFrom="paragraph">
+                  <wp:posOffset>231813</wp:posOffset>
+                </wp:positionV>
+                <wp:extent cx="1023174" cy="1002561"/>
+                <wp:effectExtent l="0" t="0" r="24765" b="26670"/>
+                <wp:wrapNone/>
+                <wp:docPr id="1339646146" name="Circle: Hollow 1"/>
+                <wp:cNvGraphicFramePr/>
+                <a:graphic xmlns:a="http://schemas.openxmlformats.org/drawingml/2006/main">
+                  <a:graphicData uri="http://schemas.microsoft.com/office/word/2010/wordprocessingShape">
+                    <wps:wsp>
+                      <wps:cNvSpPr/>
+                      <wps:spPr>
+                        <a:xfrm>
+                          <a:off x="0" y="0"/>
+                          <a:ext cx="1023174" cy="1002561"/>
+                        </a:xfrm>
+                        <a:prstGeom prst="donut">
+                          <a:avLst>
+                            <a:gd name="adj" fmla="val 996"/>
+                          </a:avLst>
+                        </a:prstGeom>
+                      </wps:spPr>
+                      <wps:style>
+                        <a:lnRef idx="2">
+                          <a:schemeClr val="accent1">
+                            <a:shade val="15000"/>
+                          </a:schemeClr>
+                        </a:lnRef>
+                        <a:fillRef idx="1">
+                          <a:schemeClr val="accent1"/>
+                        </a:fillRef>
+                        <a:effectRef idx="0">
+                          <a:schemeClr val="accent1"/>
+                        </a:effectRef>
+                        <a:fontRef idx="minor">
+                          <a:schemeClr val="lt1"/>
+                        </a:fontRef>
+                      </wps:style>
+                      <wps:bodyPr rot="0" spcFirstLastPara="0" vertOverflow="overflow" horzOverflow="overflow" vert="horz" wrap="square" lIns="91440" tIns="45720" rIns="91440" bIns="45720" numCol="1" spcCol="0" rtlCol="0" fromWordArt="0" anchor="ctr" anchorCtr="0" forceAA="0" compatLnSpc="1">
+                        <a:prstTxWarp prst="textNoShape">
+                          <a:avLst/>
+                        </a:prstTxWarp>
+                        <a:noAutofit/>
+                      </wps:bodyPr>
+                    </wps:wsp>
+                  </a:graphicData>
+                </a:graphic>
+                <wp14:sizeRelH relativeFrom="margin">
+                  <wp14:pctWidth>0</wp14:pctWidth>
+                </wp14:sizeRelH>
+                <wp14:sizeRelV relativeFrom="margin">
+                  <wp14:pctHeight>0</wp14:pctHeight>
+                </wp14:sizeRelV>
+              </wp:anchor>
+            </w:drawing>
+          </mc:Choice>
+          <mc:Fallback>
+            <w:pict>
+              <v:shapetype w14:anchorId="2C30B954" id="_x0000_t23" coordsize="21600,21600" o:spt="23" adj="5400" path="m,10800qy10800,,21600,10800,10800,21600,,10800xm@0,10800qy10800@2@1,10800,10800@0@0,10800xe">
+                <v:formulas>
+                  <v:f eqn="val #0"/>
+                  <v:f eqn="sum width 0 #0"/>
+                  <v:f eqn="sum height 0 #0"/>
+                  <v:f eqn="prod @0 2929 10000"/>
+                  <v:f eqn="sum width 0 @3"/>
+                  <v:f eqn="sum height 0 @3"/>
+                </v:formulas>
+                <v:path o:connecttype="custom" o:connectlocs="10800,0;3163,3163;0,10800;3163,18437;10800,21600;18437,18437;21600,10800;18437,3163" textboxrect="3163,3163,18437,18437"/>
+                <v:handles>
+                  <v:h position="#0,center" xrange="0,10800"/>
+                </v:handles>
+              </v:shapetype>
+              <v:shape id="Circle: Hollow 1" o:spid="_x0000_s1026" type="#_x0000_t23" style="position:absolute;margin-left:133.2pt;margin-top:18.25pt;width:80.55pt;height:78.95pt;z-index:251659264;visibility:visible;mso-wrap-style:square;mso-width-percent:0;mso-height-percent:0;mso-wrap-distance-left:9pt;mso-wrap-distance-top:0;mso-wrap-distance-right:9pt;mso-wrap-distance-bottom:0;mso-position-horizontal:absolute;mso-position-horizontal-relative:text;mso-position-vertical:absolute;mso-position-vertical-relative:text;mso-width-percent:0;mso-height-percent:0;mso-width-relative:margin;mso-height-relative:margin;v-text-anchor:middle" o:gfxdata="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" adj="211" fillcolor="#5b9bd5 [3204]" strokecolor="#091723 [484]" strokeweight="1pt">
+                <v:stroke joinstyle="miter"/>
+              </v:shape>
+            </w:pict>
+          </mc:Fallback>
+        </mc:AlternateContent>
+      </w:r>
+      <w:r>
+        <w:rPr>
+          <w:noProof/>
+        </w:rPr>
+        <mc:AlternateContent>
+          <mc:Choice Requires="wps">
+            <w:drawing>
+              <wp:anchor distT="0" distB="0" distL="114300" distR="114300" simplePos="0" relativeHeight="251660288" behindDoc="0" locked="0" layoutInCell="1" allowOverlap="1" wp14:anchorId="0D9DD4FC" wp14:editId="1760494C">
+                <wp:simplePos x="0" y="0"/>
+                <wp:positionH relativeFrom="column">
+                  <wp:posOffset>2599898</wp:posOffset>
+                </wp:positionH>
+                <wp:positionV relativeFrom="paragraph">
+                  <wp:posOffset>354870</wp:posOffset>
+                </wp:positionV>
+                <wp:extent cx="1050877" cy="13648"/>
+                <wp:effectExtent l="0" t="76200" r="16510" b="81915"/>
+                <wp:wrapNone/>
+                <wp:docPr id="1054718333" name="Straight Arrow Connector 2"/>
+                <wp:cNvGraphicFramePr/>
+                <a:graphic xmlns:a="http://schemas.openxmlformats.org/drawingml/2006/main">
+                  <a:graphicData uri="http://schemas.microsoft.com/office/word/2010/wordprocessingShape">
+                    <wps:wsp>
+                      <wps:cNvCnPr/>
+                      <wps:spPr>
+                        <a:xfrm flipV="1">
+                          <a:off x="0" y="0"/>
+                          <a:ext cx="1050877" cy="13648"/>
+                        </a:xfrm>
+                        <a:prstGeom prst="straightConnector1">
+                          <a:avLst/>
+                        </a:prstGeom>
+                        <a:ln>
+                          <a:tailEnd type="triangle"/>
+                        </a:ln>
+                      </wps:spPr>
+                      <wps:style>
+                        <a:lnRef idx="1">
+                          <a:schemeClr val="accent1"/>
+                        </a:lnRef>
+                        <a:fillRef idx="0">
+                          <a:schemeClr val="accent1"/>
+                        </a:fillRef>
+                        <a:effectRef idx="0">
+                          <a:schemeClr val="accent1"/>
+                        </a:effectRef>
+                        <a:fontRef idx="minor">
+                          <a:schemeClr val="tx1"/>
+                        </a:fontRef>
+                      </wps:style>
+                      <wps:bodyPr/>
+                    </wps:wsp>
+                  </a:graphicData>
+                </a:graphic>
+              </wp:anchor>
+            </w:drawing>
+          </mc:Choice>
+          <mc:Fallback>
+            <w:pict>
+              <v:shapetype w14:anchorId="0694F09D" id="_x0000_t32" coordsize="21600,21600" o:spt="32" o:oned="t" path="m,l21600,21600e" filled="f">
+                <v:path arrowok="t" fillok="f" o:connecttype="none"/>
+                <o:lock v:ext="edit" shapetype="t"/>
+              </v:shapetype>
+              <v:shape id="Straight Arrow Connector 2" o:spid="_x0000_s1026" type="#_x0000_t32" style="position:absolute;margin-left:204.7pt;margin-top:27.95pt;width:82.75pt;height:1.05pt;flip:y;z-index:251660288;visibility:visible;mso-wrap-style:square;mso-wrap-distance-left:9pt;mso-wrap-distance-top:0;mso-wrap-distance-right:9pt;mso-wrap-distance-bottom:0;mso-position-horizontal:absolute;mso-position-horizontal-relative:text;mso-position-vertical:absolute;mso-position-vertical-relative:text" o:gfxdata="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" strokecolor="#5b9bd5 [3204]" strokeweight=".5pt">
+                <v:stroke endarrow="block" joinstyle="miter"/>
+              </v:shape>
+            </w:pict>
+          </mc:Fallback>
+        </mc:AlternateContent>
+      </w:r>
       <w:r>
         <w:rPr>
           <w:noProof/>

</xml_diff>